<commit_message>
Update parser with time fix and active hyperlinks
</commit_message>
<xml_diff>
--- a/tgstat_results.docx
+++ b/tgstat_results.docx
@@ -12,73 +12,303 @@
     </w:p>
     <w:p>
       <w:r>
-        <w:t>10.11.2025 о 17:29 на Telegram-каналі під назвою "Крымский ежедневник" за посиланням: https://t.me/todaykrim/98938</w:t>
+        <w:t xml:space="preserve">20.11.2025 о 18:13 на Telegram-каналі під назвою "Жизнь в оккупации" за посиланням: </w:t>
       </w:r>
+      <w:hyperlink r:id="rId9">
+        <w:r>
+          <w:rPr>
+            <w:color w:val="0000FF"/>
+            <w:u w:val="single"/>
+            <w:rStyle w:val="Hyperlink"/>
+          </w:rPr>
+          <w:t>https://t.me/Life_underZoccupati/44987</w:t>
+        </w:r>
+      </w:hyperlink>
     </w:p>
     <w:p>
       <w:r>
-        <w:t>10.11.2025 о 17:23 на Telegram-каналі під назвою "Федерация России | Новости" за посиланням: https://t.me/federatsiarosii/29959</w:t>
+        <w:t xml:space="preserve">20.11.2025 о 17:54 на Telegram-каналі під назвою "Муси Дачева" за посиланням: </w:t>
       </w:r>
+      <w:hyperlink r:id="rId10">
+        <w:r>
+          <w:rPr>
+            <w:color w:val="0000FF"/>
+            <w:u w:val="single"/>
+            <w:rStyle w:val="Hyperlink"/>
+          </w:rPr>
+          <w:t>https://t.me/MusyD2022/18460</w:t>
+        </w:r>
+      </w:hyperlink>
     </w:p>
     <w:p>
       <w:r>
-        <w:t>10.11.2025 о 17:22 на Telegram-каналі під назвою "РФСО "ДИНАМО" ЛУГАНСК️🇷🇺🥋🥊🧗" за посиланням: https://t.me/RFSO_DINAMO_LNR/157637</w:t>
+        <w:t xml:space="preserve">20.11.2025 о 17:49 на Telegram-каналі під назвою "Бердянск.Актуально" за посиланням: </w:t>
       </w:r>
+      <w:hyperlink r:id="rId11">
+        <w:r>
+          <w:rPr>
+            <w:color w:val="0000FF"/>
+            <w:u w:val="single"/>
+            <w:rStyle w:val="Hyperlink"/>
+          </w:rPr>
+          <w:t>https://t.me/o_brd/27199</w:t>
+        </w:r>
+      </w:hyperlink>
     </w:p>
     <w:p>
       <w:r>
-        <w:t>10.11.2025 о 17:17 на Telegram-каналі під назвою "Радио Sputnik" за посиланням: https://t.me/radio_sputnik/78985</w:t>
+        <w:t xml:space="preserve">20.11.2025 о 17:45 на Telegram-каналі під назвою "МИРОВЫЕ НОВОСТИ • РОССИЯ • 24/7 #ВместеПобедим" за посиланням: </w:t>
       </w:r>
+      <w:hyperlink r:id="rId12">
+        <w:r>
+          <w:rPr>
+            <w:color w:val="0000FF"/>
+            <w:u w:val="single"/>
+            <w:rStyle w:val="Hyperlink"/>
+          </w:rPr>
+          <w:t>https://t.me/Mir_Novosti_OboVsem/217475</w:t>
+        </w:r>
+      </w:hyperlink>
     </w:p>
     <w:p>
       <w:r>
-        <w:t>10.11.2025 о 17:15 на Telegram-каналі під назвою "СИГНАЛ" за посиланням: https://t.me/ssigny/157872</w:t>
+        <w:t xml:space="preserve">20.11.2025 о 17:44 на Telegram-каналі під назвою "🗣 Ukraine Reality" за посиланням: </w:t>
       </w:r>
+      <w:hyperlink r:id="rId13">
+        <w:r>
+          <w:rPr>
+            <w:color w:val="0000FF"/>
+            <w:u w:val="single"/>
+            <w:rStyle w:val="Hyperlink"/>
+          </w:rPr>
+          <w:t>https://t.me/ukrainereality/5667751</w:t>
+        </w:r>
+      </w:hyperlink>
     </w:p>
     <w:p>
       <w:r>
-        <w:t>10.11.2025 о 17:14 на Telegram-каналі під назвою "РИА Новости" за посиланням: https://t.me/rian_ru/325938</w:t>
+        <w:t xml:space="preserve">20.11.2025 о 17:44 на Telegram-каналі під назвою "Юрий Баранчик" за посиланням: </w:t>
       </w:r>
+      <w:hyperlink r:id="rId14">
+        <w:r>
+          <w:rPr>
+            <w:color w:val="0000FF"/>
+            <w:u w:val="single"/>
+            <w:rStyle w:val="Hyperlink"/>
+          </w:rPr>
+          <w:t>https://t.me/barantchik/31370</w:t>
+        </w:r>
+      </w:hyperlink>
     </w:p>
     <w:p>
       <w:r>
-        <w:t>10.11.2025 о 16:53 на Telegram-каналі під назвою "Тайный советник" за посиланням: https://t.me/prigojina/56919</w:t>
+        <w:t xml:space="preserve">20.11.2025 о 15:05 на Telegram-каналі під назвою "БОЛЬШОЙ ТРАНСФЕР" за посиланням: </w:t>
       </w:r>
+      <w:hyperlink r:id="rId15">
+        <w:r>
+          <w:rPr>
+            <w:color w:val="0000FF"/>
+            <w:u w:val="single"/>
+            <w:rStyle w:val="Hyperlink"/>
+          </w:rPr>
+          <w:t>https://t.me/bigtransfer2024/27352</w:t>
+        </w:r>
+      </w:hyperlink>
     </w:p>
     <w:p>
       <w:r>
-        <w:t>10.11.2025 о 16:43 на Telegram-каналі під назвою "Наблюдатель" за посиланням: https://t.me/russia_news/89568</w:t>
+        <w:t xml:space="preserve">20.11.2025 о 13:33 на Telegram-каналі під назвою "На частоте 7.62" за посиланням: </w:t>
       </w:r>
+      <w:hyperlink r:id="rId16">
+        <w:r>
+          <w:rPr>
+            <w:color w:val="0000FF"/>
+            <w:u w:val="single"/>
+            <w:rStyle w:val="Hyperlink"/>
+          </w:rPr>
+          <w:t>https://t.me/NaChastote7_62/31209</w:t>
+        </w:r>
+      </w:hyperlink>
     </w:p>
     <w:p>
       <w:r>
-        <w:t>10.11.2025 о 16:36 на Telegram-каналі під назвою "Daily Storm" за посиланням: https://t.me/stormdaily/90969</w:t>
+        <w:t xml:space="preserve">20.11.2025 о 11:52 на Telegram-каналі під назвою "МИРОВЫЕ НОВОСТИ • РОССИЯ • 24/7 #ВместеПобедим" за посиланням: </w:t>
       </w:r>
+      <w:hyperlink r:id="rId17">
+        <w:r>
+          <w:rPr>
+            <w:color w:val="0000FF"/>
+            <w:u w:val="single"/>
+            <w:rStyle w:val="Hyperlink"/>
+          </w:rPr>
+          <w:t>https://t.me/Mir_Novosti_OboVsem/217426</w:t>
+        </w:r>
+      </w:hyperlink>
     </w:p>
     <w:p>
       <w:r>
-        <w:t>10.11.2025 о 16:31 на Telegram-каналі під назвою "в рехабе все спокойно" за посиланням: https://t.me/vrehabevsespok/156189</w:t>
+        <w:t xml:space="preserve">20.11.2025 о 10:10 на Telegram-каналі під назвою "Асфальт" за посиланням: </w:t>
       </w:r>
+      <w:hyperlink r:id="rId18">
+        <w:r>
+          <w:rPr>
+            <w:color w:val="0000FF"/>
+            <w:u w:val="single"/>
+            <w:rStyle w:val="Hyperlink"/>
+          </w:rPr>
+          <w:t>https://t.me/asphaltt/100856</w:t>
+        </w:r>
+      </w:hyperlink>
     </w:p>
     <w:p>
       <w:r>
-        <w:t>10.11.2025 о 16:16 на Telegram-каналі під назвою "Бумага: всё о Петербурге" за посиланням: https://t.me/paperpaper_ru/63302</w:t>
+        <w:t xml:space="preserve">20.11.2025 о 10:01 на Telegram-каналі під назвою "Юрий Баранчик" за посиланням: </w:t>
       </w:r>
+      <w:hyperlink r:id="rId19">
+        <w:r>
+          <w:rPr>
+            <w:color w:val="0000FF"/>
+            <w:u w:val="single"/>
+            <w:rStyle w:val="Hyperlink"/>
+          </w:rPr>
+          <w:t>https://t.me/barantchik/31356</w:t>
+        </w:r>
+      </w:hyperlink>
     </w:p>
     <w:p>
       <w:r>
-        <w:t>10.11.2025 о 16:04 на Telegram-каналі під назвою "ОТРАЖЕНИЕ" за посиланням: https://t.me/otr_tv/93479</w:t>
+        <w:t xml:space="preserve">20.11.2025 о 09:54 на Telegram-каналі під назвою "Нет ТЦК Харьков" за посиланням: </w:t>
       </w:r>
+      <w:hyperlink r:id="rId20">
+        <w:r>
+          <w:rPr>
+            <w:color w:val="0000FF"/>
+            <w:u w:val="single"/>
+            <w:rStyle w:val="Hyperlink"/>
+          </w:rPr>
+          <w:t>https://t.me/NETTCKKHARKIV/8992</w:t>
+        </w:r>
+      </w:hyperlink>
     </w:p>
     <w:p>
       <w:r>
-        <w:t>10.11.2025 о 15:56 на Telegram-каналі під назвою "SakhaLife" за посиланням: https://t.me/sakhaliferu/64612</w:t>
+        <w:t xml:space="preserve">20.11.2025 о 09:46 на Telegram-каналі під назвою "Eurasia Daily" за посиланням: </w:t>
       </w:r>
+      <w:hyperlink r:id="rId21">
+        <w:r>
+          <w:rPr>
+            <w:color w:val="0000FF"/>
+            <w:u w:val="single"/>
+            <w:rStyle w:val="Hyperlink"/>
+          </w:rPr>
+          <w:t>https://t.me/EurasiaDaily/23551</w:t>
+        </w:r>
+      </w:hyperlink>
     </w:p>
     <w:p>
       <w:r>
-        <w:t>10.11.2025 о 15:48 на Telegram-каналі під назвою "Лента дня" за посиланням: https://t.me/lentadnya/143123</w:t>
+        <w:t xml:space="preserve">20.11.2025 о 09:41 на Telegram-каналі під назвою "EADaily" за посиланням: </w:t>
       </w:r>
+      <w:hyperlink r:id="rId22">
+        <w:r>
+          <w:rPr>
+            <w:color w:val="0000FF"/>
+            <w:u w:val="single"/>
+            <w:rStyle w:val="Hyperlink"/>
+          </w:rPr>
+          <w:t>https://t.me/riafanrss/161674</w:t>
+        </w:r>
+      </w:hyperlink>
+    </w:p>
+    <w:p>
+      <w:r>
+        <w:t xml:space="preserve">20.11.2025 о 07:15 на Telegram-каналі під назвою "Кричев новости" за посиланням: </w:t>
+      </w:r>
+      <w:hyperlink r:id="rId23">
+        <w:r>
+          <w:rPr>
+            <w:color w:val="0000FF"/>
+            <w:u w:val="single"/>
+            <w:rStyle w:val="Hyperlink"/>
+          </w:rPr>
+          <w:t>https://t.me/krichevsmi/66851</w:t>
+        </w:r>
+      </w:hyperlink>
+    </w:p>
+    <w:p>
+      <w:r>
+        <w:t xml:space="preserve">20.11.2025 о 07:03 на Telegram-каналі під назвою "Radar FM" за посиланням: </w:t>
+      </w:r>
+      <w:hyperlink r:id="rId24">
+        <w:r>
+          <w:rPr>
+            <w:color w:val="0000FF"/>
+            <w:u w:val="single"/>
+            <w:rStyle w:val="Hyperlink"/>
+          </w:rPr>
+          <w:t>https://t.me/radarfm/3802</w:t>
+        </w:r>
+      </w:hyperlink>
+    </w:p>
+    <w:p>
+      <w:r>
+        <w:t xml:space="preserve">20.11.2025 о 00:53 на Telegram-каналі під назвою "«Лисичанск - колыбель Донбасса»" за посиланням: </w:t>
+      </w:r>
+      <w:hyperlink r:id="rId25">
+        <w:r>
+          <w:rPr>
+            <w:color w:val="0000FF"/>
+            <w:u w:val="single"/>
+            <w:rStyle w:val="Hyperlink"/>
+          </w:rPr>
+          <w:t>https://t.me/Lisichanskinfo/214829</w:t>
+        </w:r>
+      </w:hyperlink>
+    </w:p>
+    <w:p>
+      <w:r>
+        <w:t xml:space="preserve">20.11.2025 о 00:23 на Telegram-каналі під назвою "Гивик🤙" за посиланням: </w:t>
+      </w:r>
+      <w:hyperlink r:id="rId26">
+        <w:r>
+          <w:rPr>
+            <w:color w:val="0000FF"/>
+            <w:u w:val="single"/>
+            <w:rStyle w:val="Hyperlink"/>
+          </w:rPr>
+          <w:t>https://t.me/SVOVZVODN/58688</w:t>
+        </w:r>
+      </w:hyperlink>
+    </w:p>
+    <w:p>
+      <w:r>
+        <w:t xml:space="preserve">20.11.2025 о 00:17 на Telegram-каналі під назвою "Україна - останні новини без купюр" за посиланням: </w:t>
+      </w:r>
+      <w:hyperlink r:id="rId27">
+        <w:r>
+          <w:rPr>
+            <w:color w:val="0000FF"/>
+            <w:u w:val="single"/>
+            <w:rStyle w:val="Hyperlink"/>
+          </w:rPr>
+          <w:t>https://t.me/real_mir/20173</w:t>
+        </w:r>
+      </w:hyperlink>
+    </w:p>
+    <w:p>
+      <w:r>
+        <w:t xml:space="preserve">20.11.2025 о 00:14 на Telegram-каналі під назвою "Адвокат Антон Болтік" за посиланням: </w:t>
+      </w:r>
+      <w:hyperlink r:id="rId28">
+        <w:r>
+          <w:rPr>
+            <w:color w:val="0000FF"/>
+            <w:u w:val="single"/>
+            <w:rStyle w:val="Hyperlink"/>
+          </w:rPr>
+          <w:t>https://t.me/advokatboltik/2956</w:t>
+        </w:r>
+      </w:hyperlink>
     </w:p>
     <w:sectPr>
       <w:pgSz w:w="12240" w:h="15840"/>

</xml_diff>